<commit_message>
Upload design doc and flowchart xml
Upload design doc and flowchart xml
</commit_message>
<xml_diff>
--- a/docs/design_doc.docx
+++ b/docs/design_doc.docx
@@ -3,39 +3,518 @@
 <w:document xmlns:wpc="http://schemas.microsoft.com/office/word/2010/wordprocessingCanvas" xmlns:cx="http://schemas.microsoft.com/office/drawing/2014/chartex" xmlns:cx1="http://schemas.microsoft.com/office/drawing/2015/9/8/chartex" xmlns:cx2="http://schemas.microsoft.com/office/drawing/2015/10/21/chartex" xmlns:cx3="http://schemas.microsoft.com/office/drawing/2016/5/9/chartex" xmlns:cx4="http://schemas.microsoft.com/office/drawing/2016/5/10/chartex" xmlns:cx5="http://schemas.microsoft.com/office/drawing/2016/5/11/chartex" xmlns:cx6="http://schemas.microsoft.com/office/drawing/2016/5/12/chartex" xmlns:cx7="http://schemas.microsoft.com/office/drawing/2016/5/13/chartex" xmlns:cx8="http://schemas.microsoft.com/office/drawing/2016/5/14/chartex" xmlns:mc="http://schemas.openxmlformats.org/markup-compatibility/2006" xmlns:aink="http://schemas.microsoft.com/office/drawing/2016/ink" xmlns:am3d="http://schemas.microsoft.com/office/drawing/2017/model3d" xmlns:o="urn:schemas-microsoft-com:office:office" xmlns:r="http://schemas.openxmlformats.org/officeDocument/2006/relationships" xmlns:m="http://schemas.openxmlformats.org/officeDocument/2006/math" xmlns:v="urn:schemas-microsoft-com:vml" xmlns:wp14="http://schemas.microsoft.com/office/word/2010/wordprocessingDrawing" xmlns:wp="http://schemas.openxmlformats.org/drawingml/2006/wordprocessingDrawing" xmlns:w10="urn:schemas-microsoft-com:office:word" xmlns:w="http://schemas.openxmlformats.org/wordprocessingml/2006/main" xmlns:w14="http://schemas.microsoft.com/office/word/2010/wordml" xmlns:w15="http://schemas.microsoft.com/office/word/2012/wordml" xmlns:w16cex="http://schemas.microsoft.com/office/word/2018/wordml/cex" xmlns:w16cid="http://schemas.microsoft.com/office/word/2016/wordml/cid" xmlns:w16="http://schemas.microsoft.com/office/word/2018/wordml" xmlns:w16se="http://schemas.microsoft.com/office/word/2015/wordml/symex" xmlns:wpg="http://schemas.microsoft.com/office/word/2010/wordprocessingGroup" xmlns:wpi="http://schemas.microsoft.com/office/word/2010/wordprocessingInk" xmlns:wne="http://schemas.microsoft.com/office/word/2006/wordml" xmlns:wps="http://schemas.microsoft.com/office/word/2010/wordprocessingShape" mc:Ignorable="w14 w15 w16se w16cid w16 w16cex wp14">
   <w:body>
     <w:p>
-      <w:r>
-        <w:t xml:space="preserve">Requirement: </w:t>
+      <w:pPr>
+        <w:pStyle w:val="Heading1"/>
+      </w:pPr>
+      <w:r>
+        <w:t>Prelude</w:t>
+      </w:r>
+    </w:p>
+    <w:p/>
+    <w:p>
+      <w:r>
+        <w:t xml:space="preserve">On initial analysis this task seems best fit for a </w:t>
+      </w:r>
+      <w:proofErr w:type="spellStart"/>
+      <w:r>
+        <w:t>pyspark</w:t>
+      </w:r>
+      <w:proofErr w:type="spellEnd"/>
+      <w:r>
+        <w:t xml:space="preserve"> job which should be able to read the data and do a quick conversion to parquet. </w:t>
+      </w:r>
+    </w:p>
+    <w:p>
+      <w:r>
+        <w:t>Issues with using Pyspark:</w:t>
+      </w:r>
+    </w:p>
+    <w:p>
+      <w:pPr>
+        <w:pStyle w:val="ListParagraph"/>
+        <w:numPr>
+          <w:ilvl w:val="0"/>
+          <w:numId w:val="1"/>
+        </w:numPr>
+      </w:pPr>
+      <w:r>
+        <w:t xml:space="preserve">The custom file format makes it difficult to use out of box </w:t>
+      </w:r>
+      <w:proofErr w:type="spellStart"/>
+      <w:r>
+        <w:t>pyspark.sql</w:t>
+      </w:r>
+      <w:proofErr w:type="spellEnd"/>
+      <w:r>
+        <w:t xml:space="preserve"> </w:t>
+      </w:r>
+      <w:proofErr w:type="spellStart"/>
+      <w:proofErr w:type="gramStart"/>
+      <w:r>
+        <w:t>DataFrames</w:t>
+      </w:r>
+      <w:proofErr w:type="spellEnd"/>
+      <w:r>
+        <w:t xml:space="preserve">  (</w:t>
+      </w:r>
+      <w:proofErr w:type="gramEnd"/>
+      <w:r>
+        <w:t>df.read.csv) -&gt; this</w:t>
+      </w:r>
+      <w:r>
+        <w:t xml:space="preserve"> function does accept custom record delimiter and column delimiter</w:t>
+      </w:r>
+      <w:r>
+        <w:t xml:space="preserve">. But this can not be used as csv supports record delimiter of length 1 but custom delimiter is </w:t>
+      </w:r>
+      <w:proofErr w:type="gramStart"/>
+      <w:r>
+        <w:t>-  ‘</w:t>
+      </w:r>
+      <w:proofErr w:type="gramEnd"/>
+      <w:r>
+        <w:t>#@#@#</w:t>
+      </w:r>
+      <w:r>
+        <w:t xml:space="preserve">’ </w:t>
+      </w:r>
+    </w:p>
+    <w:p>
+      <w:pPr>
+        <w:ind w:left="360"/>
+      </w:pPr>
+    </w:p>
+    <w:p>
+      <w:pPr>
+        <w:pStyle w:val="ListParagraph"/>
+        <w:numPr>
+          <w:ilvl w:val="0"/>
+          <w:numId w:val="1"/>
+        </w:numPr>
+      </w:pPr>
+      <w:r>
+        <w:t xml:space="preserve">Could use the RDD structure where we can apply lambda to break the file based on our </w:t>
+      </w:r>
+      <w:r>
+        <w:t>requirements,</w:t>
+      </w:r>
+      <w:r>
+        <w:t xml:space="preserve"> but this is not going to be the most performant efficient way. Sample code to achieve this via RDD</w:t>
+      </w:r>
+    </w:p>
+    <w:p>
+      <w:pPr>
+        <w:pStyle w:val="ListParagraph"/>
+      </w:pPr>
+    </w:p>
+    <w:p>
+      <w:pPr>
+        <w:pStyle w:val="ListParagraph"/>
+      </w:pPr>
+    </w:p>
+    <w:tbl>
+      <w:tblPr>
+        <w:tblStyle w:val="TableGrid"/>
+        <w:tblW w:w="0" w:type="auto"/>
+        <w:tblInd w:w="720" w:type="dxa"/>
+        <w:tblLook w:val="04A0" w:firstRow="1" w:lastRow="0" w:firstColumn="1" w:lastColumn="0" w:noHBand="0" w:noVBand="1"/>
+      </w:tblPr>
+      <w:tblGrid>
+        <w:gridCol w:w="6113"/>
+      </w:tblGrid>
+      <w:tr>
+        <w:trPr>
+          <w:trHeight w:val="1919"/>
+        </w:trPr>
+        <w:tc>
+          <w:tcPr>
+            <w:tcW w:w="6113" w:type="dxa"/>
+          </w:tcPr>
+          <w:p>
+            <w:r>
+              <w:t>rdd1= (sc.sparkContext</w:t>
+            </w:r>
+          </w:p>
+          <w:p>
+            <w:r>
+              <w:t xml:space="preserve">       .textFile("./sample_data.txt",10)</w:t>
+            </w:r>
+          </w:p>
+          <w:p>
+            <w:r>
+              <w:t xml:space="preserve">       .flatMap(lambda line: line.split("#@#@#"))</w:t>
+            </w:r>
+          </w:p>
+          <w:p>
+            <w:r>
+              <w:t xml:space="preserve">       .map(lambda x: x.split("~"))</w:t>
+            </w:r>
+          </w:p>
+          <w:p>
+            <w:r>
+              <w:t xml:space="preserve">       .filter(lambda x: len(x) &gt; 1)</w:t>
+            </w:r>
+          </w:p>
+          <w:p>
+            <w:r>
+              <w:t xml:space="preserve">      )</w:t>
+            </w:r>
+          </w:p>
+          <w:p>
+            <w:pPr>
+              <w:pStyle w:val="ListParagraph"/>
+              <w:ind w:left="0"/>
+            </w:pPr>
+          </w:p>
+        </w:tc>
+      </w:tr>
+    </w:tbl>
+    <w:p>
+      <w:pPr>
+        <w:pStyle w:val="ListParagraph"/>
+      </w:pPr>
+    </w:p>
+    <w:p>
+      <w:pPr>
+        <w:tabs>
+          <w:tab w:val="left" w:pos="2415"/>
+        </w:tabs>
+      </w:pPr>
+      <w:r>
+        <w:tab/>
+      </w:r>
+    </w:p>
+    <w:p>
+      <w:pPr>
+        <w:pStyle w:val="Heading1"/>
+      </w:pPr>
+      <w:r>
+        <w:t>Final Design</w:t>
+      </w:r>
+    </w:p>
+    <w:p/>
+    <w:p>
+      <w:r>
+        <w:t>The requirement will be best catered by using a hybrid solution of Python and Pyspark. Below are the two steps of the flow</w:t>
+      </w:r>
+    </w:p>
+    <w:p/>
+    <w:p>
+      <w:pPr>
+        <w:pStyle w:val="Heading2"/>
+      </w:pPr>
+      <w:r>
+        <w:t xml:space="preserve">Step 1 - Preprocess the file </w:t>
+      </w:r>
+    </w:p>
+    <w:p/>
+    <w:p>
+      <w:r>
+        <w:t xml:space="preserve">In this step we pick up the raw file from the </w:t>
+      </w:r>
+      <w:r>
+        <w:t>‘</w:t>
+      </w:r>
+      <w:r>
+        <w:t>incoming data</w:t>
+      </w:r>
+      <w:r>
+        <w:t>’</w:t>
+      </w:r>
+      <w:r>
+        <w:t xml:space="preserve"> folder and process it to adhere to a generic csv file (columns are ‘,’ separated and records are ‘\n’ separated)</w:t>
+      </w:r>
+      <w:r>
+        <w:t xml:space="preserve">. </w:t>
+      </w:r>
+      <w:proofErr w:type="gramStart"/>
+      <w:r>
+        <w:t>Also</w:t>
+      </w:r>
+      <w:proofErr w:type="gramEnd"/>
+      <w:r>
+        <w:t xml:space="preserve"> we can use multiprocessing to increase performance. Along with this we run the preprocess script on all nodes in the cluster, each node can pick up the files pending for processing by using metadata information stored in </w:t>
+      </w:r>
+      <w:proofErr w:type="gramStart"/>
+      <w:r>
+        <w:t>config.txt .</w:t>
+      </w:r>
+      <w:proofErr w:type="gramEnd"/>
+      <w:r>
+        <w:t xml:space="preserve"> This file is kept up to date with information on the state of each file which </w:t>
+      </w:r>
+      <w:proofErr w:type="gramStart"/>
+      <w:r>
+        <w:t>has to</w:t>
+      </w:r>
+      <w:proofErr w:type="gramEnd"/>
+      <w:r>
+        <w:t xml:space="preserve"> be migrated. The final csv file is then place under ‘processed’ folder.</w:t>
+      </w:r>
+    </w:p>
+    <w:p/>
+    <w:p>
+      <w:pPr>
+        <w:pStyle w:val="Heading2"/>
+      </w:pPr>
+      <w:r>
+        <w:t xml:space="preserve">Step </w:t>
+      </w:r>
+      <w:r>
+        <w:t>2</w:t>
+      </w:r>
+      <w:r>
+        <w:t xml:space="preserve"> </w:t>
+      </w:r>
+      <w:r>
+        <w:t>–</w:t>
+      </w:r>
+      <w:r>
+        <w:t xml:space="preserve"> </w:t>
+      </w:r>
+      <w:r>
+        <w:t>Convert to Parquet</w:t>
+      </w:r>
+    </w:p>
+    <w:p>
+      <w:r>
+        <w:t>This python script polls on the master node waiting for files to be added to ‘processed’  folder</w:t>
+      </w:r>
+      <w:r>
+        <w:t xml:space="preserve"> (picks up files starting with string con*)</w:t>
+      </w:r>
+      <w:r>
+        <w:t xml:space="preserve"> once it detects a new file picks up the file and uses Pyspark to convert the csv to parquet</w:t>
+      </w:r>
+      <w:r>
+        <w:t xml:space="preserve">. The final result is put into the ‘parquet’ </w:t>
+      </w:r>
+      <w:proofErr w:type="gramStart"/>
+      <w:r>
+        <w:t>folder ,</w:t>
+      </w:r>
+      <w:proofErr w:type="gramEnd"/>
+      <w:r>
+        <w:t xml:space="preserve"> the csv file post migration is renamed to ‘</w:t>
+      </w:r>
+      <w:proofErr w:type="spellStart"/>
+      <w:r>
+        <w:t>bkp_filename</w:t>
+      </w:r>
+      <w:proofErr w:type="spellEnd"/>
+      <w:r>
+        <w:t>’ so that it gets ignored from the next run.</w:t>
+      </w:r>
+      <w:r>
+        <w:t xml:space="preserve"> </w:t>
+      </w:r>
+    </w:p>
+    <w:p/>
+    <w:p>
+      <w:pPr>
+        <w:pStyle w:val="Heading2"/>
+      </w:pPr>
+      <w:r>
+        <w:t>Flow Chart</w:t>
+      </w:r>
+    </w:p>
+    <w:p/>
+    <w:p>
+      <w:r>
+        <w:drawing>
+          <wp:inline distT="0" distB="0" distL="0" distR="0" wp14:anchorId="7808E37E" wp14:editId="21A9F022">
+            <wp:extent cx="5943600" cy="5365750"/>
+            <wp:effectExtent l="0" t="0" r="0" b="6350"/>
+            <wp:docPr id="1" name="Picture 1"/>
+            <wp:cNvGraphicFramePr>
+              <a:graphicFrameLocks xmlns:a="http://schemas.openxmlformats.org/drawingml/2006/main" noChangeAspect="1"/>
+            </wp:cNvGraphicFramePr>
+            <a:graphic xmlns:a="http://schemas.openxmlformats.org/drawingml/2006/main">
+              <a:graphicData uri="http://schemas.openxmlformats.org/drawingml/2006/picture">
+                <pic:pic xmlns:pic="http://schemas.openxmlformats.org/drawingml/2006/picture">
+                  <pic:nvPicPr>
+                    <pic:cNvPr id="1" name=""/>
+                    <pic:cNvPicPr/>
+                  </pic:nvPicPr>
+                  <pic:blipFill>
+                    <a:blip r:embed="rId5"/>
+                    <a:stretch>
+                      <a:fillRect/>
+                    </a:stretch>
+                  </pic:blipFill>
+                  <pic:spPr>
+                    <a:xfrm>
+                      <a:off x="0" y="0"/>
+                      <a:ext cx="5943600" cy="5365750"/>
+                    </a:xfrm>
+                    <a:prstGeom prst="rect">
+                      <a:avLst/>
+                    </a:prstGeom>
+                  </pic:spPr>
+                </pic:pic>
+              </a:graphicData>
+            </a:graphic>
+          </wp:inline>
+        </w:drawing>
       </w:r>
     </w:p>
     <w:p/>
     <w:p/>
+    <w:p>
+      <w:pPr>
+        <w:pStyle w:val="Heading2"/>
+      </w:pPr>
+      <w:r>
+        <w:lastRenderedPageBreak/>
+        <w:t>Assumptions:</w:t>
+      </w:r>
+    </w:p>
+    <w:p>
+      <w:pPr>
+        <w:pStyle w:val="ListParagraph"/>
+        <w:numPr>
+          <w:ilvl w:val="0"/>
+          <w:numId w:val="5"/>
+        </w:numPr>
+      </w:pPr>
+      <w:r>
+        <w:t xml:space="preserve">Have hardcoded local folder values for testing on local we can replace these with </w:t>
+      </w:r>
+      <w:proofErr w:type="spellStart"/>
+      <w:r>
+        <w:t>hdfs</w:t>
+      </w:r>
+      <w:proofErr w:type="spellEnd"/>
+      <w:r>
+        <w:t xml:space="preserve"> or s3 based on file system being used. Based on that the file-locking mechanism might have to be changed.</w:t>
+      </w:r>
+    </w:p>
+    <w:p>
+      <w:pPr>
+        <w:pStyle w:val="ListParagraph"/>
+      </w:pPr>
+    </w:p>
     <w:p/>
+    <w:p>
+      <w:pPr>
+        <w:pStyle w:val="Heading2"/>
+      </w:pPr>
+      <w:r>
+        <w:t>Performance Testing Baseline:</w:t>
+      </w:r>
+    </w:p>
+    <w:p>
+      <w:r>
+        <w:t>Tested the solution with 25gb input file</w:t>
+      </w:r>
+      <w:r>
+        <w:t xml:space="preserve"> and end to end run time is approx. ~~ 6 mins. Taking a linear approach approx. time for 50gb file ~ 12 mins.</w:t>
+      </w:r>
+    </w:p>
     <w:p/>
+    <w:p>
+      <w:pPr>
+        <w:pStyle w:val="Heading1"/>
+      </w:pPr>
+      <w:r>
+        <w:t>AWS Serverless Solution</w:t>
+      </w:r>
+    </w:p>
+    <w:p>
+      <w:r>
+        <w:t xml:space="preserve">Below flow chart shows a possible serverless solution for this requirement </w:t>
+      </w:r>
+      <w:r>
+        <w:t>by using Glue ETL</w:t>
+      </w:r>
+    </w:p>
     <w:p/>
+    <w:p>
+      <w:r>
+        <w:drawing>
+          <wp:inline distT="0" distB="0" distL="0" distR="0" wp14:anchorId="5284B250" wp14:editId="4ACCE7FC">
+            <wp:extent cx="5943600" cy="3171825"/>
+            <wp:effectExtent l="0" t="0" r="0" b="9525"/>
+            <wp:docPr id="2" name="Picture 2"/>
+            <wp:cNvGraphicFramePr>
+              <a:graphicFrameLocks xmlns:a="http://schemas.openxmlformats.org/drawingml/2006/main" noChangeAspect="1"/>
+            </wp:cNvGraphicFramePr>
+            <a:graphic xmlns:a="http://schemas.openxmlformats.org/drawingml/2006/main">
+              <a:graphicData uri="http://schemas.openxmlformats.org/drawingml/2006/picture">
+                <pic:pic xmlns:pic="http://schemas.openxmlformats.org/drawingml/2006/picture">
+                  <pic:nvPicPr>
+                    <pic:cNvPr id="1" name=""/>
+                    <pic:cNvPicPr/>
+                  </pic:nvPicPr>
+                  <pic:blipFill>
+                    <a:blip r:embed="rId6"/>
+                    <a:stretch>
+                      <a:fillRect/>
+                    </a:stretch>
+                  </pic:blipFill>
+                  <pic:spPr>
+                    <a:xfrm>
+                      <a:off x="0" y="0"/>
+                      <a:ext cx="5943600" cy="3171825"/>
+                    </a:xfrm>
+                    <a:prstGeom prst="rect">
+                      <a:avLst/>
+                    </a:prstGeom>
+                  </pic:spPr>
+                </pic:pic>
+              </a:graphicData>
+            </a:graphic>
+          </wp:inline>
+        </w:drawing>
+      </w:r>
+    </w:p>
     <w:p/>
+    <w:p>
+      <w:pPr>
+        <w:pStyle w:val="Heading1"/>
+      </w:pPr>
+      <w:r>
+        <w:t xml:space="preserve">Other Possible Solutions </w:t>
+      </w:r>
+    </w:p>
+    <w:p>
+      <w:pPr>
+        <w:pStyle w:val="ListParagraph"/>
+        <w:numPr>
+          <w:ilvl w:val="0"/>
+          <w:numId w:val="5"/>
+        </w:numPr>
+      </w:pPr>
+      <w:r>
+        <w:t>Could consider using Hive or Athena to solve this issue via using create table, this is constricted as the schema of the files is not clear</w:t>
+      </w:r>
+    </w:p>
+    <w:p>
+      <w:pPr>
+        <w:pStyle w:val="ListParagraph"/>
+      </w:pPr>
+    </w:p>
+    <w:p>
+      <w:pPr>
+        <w:pStyle w:val="ListParagraph"/>
+        <w:numPr>
+          <w:ilvl w:val="0"/>
+          <w:numId w:val="5"/>
+        </w:numPr>
+      </w:pPr>
+      <w:r>
+        <w:t xml:space="preserve">Use Hadoop streaming to run step 1 on the cluster on multiple nodes instead of the current </w:t>
+      </w:r>
+      <w:proofErr w:type="gramStart"/>
+      <w:r>
+        <w:t>approach ,this</w:t>
+      </w:r>
+      <w:proofErr w:type="gramEnd"/>
+      <w:r>
+        <w:t xml:space="preserve"> would require to put a screening logic to segregate the incoming files based on the country to different folders.</w:t>
+      </w:r>
+    </w:p>
     <w:p/>
-    <w:p/>
-    <w:p/>
-    <w:p>
-      <w:r>
-        <w:t>Design Solution:</w:t>
-      </w:r>
-    </w:p>
-    <w:p/>
-    <w:p/>
-    <w:p>
-      <w:r>
-        <w:t>Assumptions:</w:t>
-      </w:r>
-    </w:p>
-    <w:p/>
-    <w:p/>
-    <w:p/>
-    <w:p>
-      <w:r>
-        <w:t xml:space="preserve">Other Solutions that can be explored: </w:t>
-      </w:r>
-    </w:p>
     <w:p/>
     <w:p/>
     <w:p>
@@ -51,6 +530,659 @@
     </w:sectPr>
   </w:body>
 </w:document>
+</file>
+
+<file path=word/numbering.xml><?xml version="1.0" encoding="utf-8"?>
+<w:numbering xmlns:wpc="http://schemas.microsoft.com/office/word/2010/wordprocessingCanvas" xmlns:cx="http://schemas.microsoft.com/office/drawing/2014/chartex" xmlns:cx1="http://schemas.microsoft.com/office/drawing/2015/9/8/chartex" xmlns:cx2="http://schemas.microsoft.com/office/drawing/2015/10/21/chartex" xmlns:cx3="http://schemas.microsoft.com/office/drawing/2016/5/9/chartex" xmlns:cx4="http://schemas.microsoft.com/office/drawing/2016/5/10/chartex" xmlns:cx5="http://schemas.microsoft.com/office/drawing/2016/5/11/chartex" xmlns:cx6="http://schemas.microsoft.com/office/drawing/2016/5/12/chartex" xmlns:cx7="http://schemas.microsoft.com/office/drawing/2016/5/13/chartex" xmlns:cx8="http://schemas.microsoft.com/office/drawing/2016/5/14/chartex" xmlns:mc="http://schemas.openxmlformats.org/markup-compatibility/2006" xmlns:aink="http://schemas.microsoft.com/office/drawing/2016/ink" xmlns:am3d="http://schemas.microsoft.com/office/drawing/2017/model3d" xmlns:o="urn:schemas-microsoft-com:office:office" xmlns:r="http://schemas.openxmlformats.org/officeDocument/2006/relationships" xmlns:m="http://schemas.openxmlformats.org/officeDocument/2006/math" xmlns:v="urn:schemas-microsoft-com:vml" xmlns:wp14="http://schemas.microsoft.com/office/word/2010/wordprocessingDrawing" xmlns:wp="http://schemas.openxmlformats.org/drawingml/2006/wordprocessingDrawing" xmlns:w10="urn:schemas-microsoft-com:office:word" xmlns:w="http://schemas.openxmlformats.org/wordprocessingml/2006/main" xmlns:w14="http://schemas.microsoft.com/office/word/2010/wordml" xmlns:w15="http://schemas.microsoft.com/office/word/2012/wordml" xmlns:w16cex="http://schemas.microsoft.com/office/word/2018/wordml/cex" xmlns:w16cid="http://schemas.microsoft.com/office/word/2016/wordml/cid" xmlns:w16="http://schemas.microsoft.com/office/word/2018/wordml" xmlns:w16se="http://schemas.microsoft.com/office/word/2015/wordml/symex" xmlns:wpg="http://schemas.microsoft.com/office/word/2010/wordprocessingGroup" xmlns:wpi="http://schemas.microsoft.com/office/word/2010/wordprocessingInk" xmlns:wne="http://schemas.microsoft.com/office/word/2006/wordml" xmlns:wps="http://schemas.microsoft.com/office/word/2010/wordprocessingShape" mc:Ignorable="w14 w15 w16se w16cid w16 w16cex wp14">
+  <w:abstractNum w:abstractNumId="0" w15:restartNumberingAfterBreak="0">
+    <w:nsid w:val="170A0527"/>
+    <w:multiLevelType w:val="hybridMultilevel"/>
+    <w:tmpl w:val="D6041A02"/>
+    <w:lvl w:ilvl="0" w:tplc="04090011">
+      <w:start w:val="1"/>
+      <w:numFmt w:val="decimal"/>
+      <w:lvlText w:val="%1)"/>
+      <w:lvlJc w:val="left"/>
+      <w:pPr>
+        <w:ind w:left="720" w:hanging="360"/>
+      </w:pPr>
+      <w:rPr>
+        <w:rFonts w:hint="default"/>
+      </w:rPr>
+    </w:lvl>
+    <w:lvl w:ilvl="1" w:tplc="04090019" w:tentative="1">
+      <w:start w:val="1"/>
+      <w:numFmt w:val="lowerLetter"/>
+      <w:lvlText w:val="%2."/>
+      <w:lvlJc w:val="left"/>
+      <w:pPr>
+        <w:ind w:left="1440" w:hanging="360"/>
+      </w:pPr>
+    </w:lvl>
+    <w:lvl w:ilvl="2" w:tplc="0409001B" w:tentative="1">
+      <w:start w:val="1"/>
+      <w:numFmt w:val="lowerRoman"/>
+      <w:lvlText w:val="%3."/>
+      <w:lvlJc w:val="right"/>
+      <w:pPr>
+        <w:ind w:left="2160" w:hanging="180"/>
+      </w:pPr>
+    </w:lvl>
+    <w:lvl w:ilvl="3" w:tplc="0409000F" w:tentative="1">
+      <w:start w:val="1"/>
+      <w:numFmt w:val="decimal"/>
+      <w:lvlText w:val="%4."/>
+      <w:lvlJc w:val="left"/>
+      <w:pPr>
+        <w:ind w:left="2880" w:hanging="360"/>
+      </w:pPr>
+    </w:lvl>
+    <w:lvl w:ilvl="4" w:tplc="04090019" w:tentative="1">
+      <w:start w:val="1"/>
+      <w:numFmt w:val="lowerLetter"/>
+      <w:lvlText w:val="%5."/>
+      <w:lvlJc w:val="left"/>
+      <w:pPr>
+        <w:ind w:left="3600" w:hanging="360"/>
+      </w:pPr>
+    </w:lvl>
+    <w:lvl w:ilvl="5" w:tplc="0409001B" w:tentative="1">
+      <w:start w:val="1"/>
+      <w:numFmt w:val="lowerRoman"/>
+      <w:lvlText w:val="%6."/>
+      <w:lvlJc w:val="right"/>
+      <w:pPr>
+        <w:ind w:left="4320" w:hanging="180"/>
+      </w:pPr>
+    </w:lvl>
+    <w:lvl w:ilvl="6" w:tplc="0409000F" w:tentative="1">
+      <w:start w:val="1"/>
+      <w:numFmt w:val="decimal"/>
+      <w:lvlText w:val="%7."/>
+      <w:lvlJc w:val="left"/>
+      <w:pPr>
+        <w:ind w:left="5040" w:hanging="360"/>
+      </w:pPr>
+    </w:lvl>
+    <w:lvl w:ilvl="7" w:tplc="04090019" w:tentative="1">
+      <w:start w:val="1"/>
+      <w:numFmt w:val="lowerLetter"/>
+      <w:lvlText w:val="%8."/>
+      <w:lvlJc w:val="left"/>
+      <w:pPr>
+        <w:ind w:left="5760" w:hanging="360"/>
+      </w:pPr>
+    </w:lvl>
+    <w:lvl w:ilvl="8" w:tplc="0409001B" w:tentative="1">
+      <w:start w:val="1"/>
+      <w:numFmt w:val="lowerRoman"/>
+      <w:lvlText w:val="%9."/>
+      <w:lvlJc w:val="right"/>
+      <w:pPr>
+        <w:ind w:left="6480" w:hanging="180"/>
+      </w:pPr>
+    </w:lvl>
+  </w:abstractNum>
+  <w:abstractNum w:abstractNumId="1" w15:restartNumberingAfterBreak="0">
+    <w:nsid w:val="46771462"/>
+    <w:multiLevelType w:val="hybridMultilevel"/>
+    <w:tmpl w:val="0BF624A4"/>
+    <w:lvl w:ilvl="0" w:tplc="04090011">
+      <w:start w:val="1"/>
+      <w:numFmt w:val="decimal"/>
+      <w:lvlText w:val="%1)"/>
+      <w:lvlJc w:val="left"/>
+      <w:pPr>
+        <w:ind w:left="720" w:hanging="360"/>
+      </w:pPr>
+      <w:rPr>
+        <w:rFonts w:hint="default"/>
+      </w:rPr>
+    </w:lvl>
+    <w:lvl w:ilvl="1" w:tplc="04090019" w:tentative="1">
+      <w:start w:val="1"/>
+      <w:numFmt w:val="lowerLetter"/>
+      <w:lvlText w:val="%2."/>
+      <w:lvlJc w:val="left"/>
+      <w:pPr>
+        <w:ind w:left="1440" w:hanging="360"/>
+      </w:pPr>
+    </w:lvl>
+    <w:lvl w:ilvl="2" w:tplc="0409001B" w:tentative="1">
+      <w:start w:val="1"/>
+      <w:numFmt w:val="lowerRoman"/>
+      <w:lvlText w:val="%3."/>
+      <w:lvlJc w:val="right"/>
+      <w:pPr>
+        <w:ind w:left="2160" w:hanging="180"/>
+      </w:pPr>
+    </w:lvl>
+    <w:lvl w:ilvl="3" w:tplc="0409000F" w:tentative="1">
+      <w:start w:val="1"/>
+      <w:numFmt w:val="decimal"/>
+      <w:lvlText w:val="%4."/>
+      <w:lvlJc w:val="left"/>
+      <w:pPr>
+        <w:ind w:left="2880" w:hanging="360"/>
+      </w:pPr>
+    </w:lvl>
+    <w:lvl w:ilvl="4" w:tplc="04090019" w:tentative="1">
+      <w:start w:val="1"/>
+      <w:numFmt w:val="lowerLetter"/>
+      <w:lvlText w:val="%5."/>
+      <w:lvlJc w:val="left"/>
+      <w:pPr>
+        <w:ind w:left="3600" w:hanging="360"/>
+      </w:pPr>
+    </w:lvl>
+    <w:lvl w:ilvl="5" w:tplc="0409001B" w:tentative="1">
+      <w:start w:val="1"/>
+      <w:numFmt w:val="lowerRoman"/>
+      <w:lvlText w:val="%6."/>
+      <w:lvlJc w:val="right"/>
+      <w:pPr>
+        <w:ind w:left="4320" w:hanging="180"/>
+      </w:pPr>
+    </w:lvl>
+    <w:lvl w:ilvl="6" w:tplc="0409000F" w:tentative="1">
+      <w:start w:val="1"/>
+      <w:numFmt w:val="decimal"/>
+      <w:lvlText w:val="%7."/>
+      <w:lvlJc w:val="left"/>
+      <w:pPr>
+        <w:ind w:left="5040" w:hanging="360"/>
+      </w:pPr>
+    </w:lvl>
+    <w:lvl w:ilvl="7" w:tplc="04090019" w:tentative="1">
+      <w:start w:val="1"/>
+      <w:numFmt w:val="lowerLetter"/>
+      <w:lvlText w:val="%8."/>
+      <w:lvlJc w:val="left"/>
+      <w:pPr>
+        <w:ind w:left="5760" w:hanging="360"/>
+      </w:pPr>
+    </w:lvl>
+    <w:lvl w:ilvl="8" w:tplc="0409001B" w:tentative="1">
+      <w:start w:val="1"/>
+      <w:numFmt w:val="lowerRoman"/>
+      <w:lvlText w:val="%9."/>
+      <w:lvlJc w:val="right"/>
+      <w:pPr>
+        <w:ind w:left="6480" w:hanging="180"/>
+      </w:pPr>
+    </w:lvl>
+  </w:abstractNum>
+  <w:abstractNum w:abstractNumId="2" w15:restartNumberingAfterBreak="0">
+    <w:nsid w:val="59CA7604"/>
+    <w:multiLevelType w:val="hybridMultilevel"/>
+    <w:tmpl w:val="EEDE797C"/>
+    <w:lvl w:ilvl="0" w:tplc="95A46382">
+      <w:start w:val="1"/>
+      <w:numFmt w:val="bullet"/>
+      <w:lvlText w:val=""/>
+      <w:lvlJc w:val="left"/>
+      <w:pPr>
+        <w:ind w:left="720" w:hanging="360"/>
+      </w:pPr>
+      <w:rPr>
+        <w:rFonts w:ascii="Wingdings" w:eastAsiaTheme="minorHAnsi" w:hAnsi="Wingdings" w:cstheme="minorBidi" w:hint="default"/>
+      </w:rPr>
+    </w:lvl>
+    <w:lvl w:ilvl="1" w:tplc="04090003" w:tentative="1">
+      <w:start w:val="1"/>
+      <w:numFmt w:val="bullet"/>
+      <w:lvlText w:val="o"/>
+      <w:lvlJc w:val="left"/>
+      <w:pPr>
+        <w:ind w:left="1440" w:hanging="360"/>
+      </w:pPr>
+      <w:rPr>
+        <w:rFonts w:ascii="Courier New" w:hAnsi="Courier New" w:cs="Courier New" w:hint="default"/>
+      </w:rPr>
+    </w:lvl>
+    <w:lvl w:ilvl="2" w:tplc="04090005" w:tentative="1">
+      <w:start w:val="1"/>
+      <w:numFmt w:val="bullet"/>
+      <w:lvlText w:val=""/>
+      <w:lvlJc w:val="left"/>
+      <w:pPr>
+        <w:ind w:left="2160" w:hanging="360"/>
+      </w:pPr>
+      <w:rPr>
+        <w:rFonts w:ascii="Wingdings" w:hAnsi="Wingdings" w:hint="default"/>
+      </w:rPr>
+    </w:lvl>
+    <w:lvl w:ilvl="3" w:tplc="04090001" w:tentative="1">
+      <w:start w:val="1"/>
+      <w:numFmt w:val="bullet"/>
+      <w:lvlText w:val=""/>
+      <w:lvlJc w:val="left"/>
+      <w:pPr>
+        <w:ind w:left="2880" w:hanging="360"/>
+      </w:pPr>
+      <w:rPr>
+        <w:rFonts w:ascii="Symbol" w:hAnsi="Symbol" w:hint="default"/>
+      </w:rPr>
+    </w:lvl>
+    <w:lvl w:ilvl="4" w:tplc="04090003" w:tentative="1">
+      <w:start w:val="1"/>
+      <w:numFmt w:val="bullet"/>
+      <w:lvlText w:val="o"/>
+      <w:lvlJc w:val="left"/>
+      <w:pPr>
+        <w:ind w:left="3600" w:hanging="360"/>
+      </w:pPr>
+      <w:rPr>
+        <w:rFonts w:ascii="Courier New" w:hAnsi="Courier New" w:cs="Courier New" w:hint="default"/>
+      </w:rPr>
+    </w:lvl>
+    <w:lvl w:ilvl="5" w:tplc="04090005" w:tentative="1">
+      <w:start w:val="1"/>
+      <w:numFmt w:val="bullet"/>
+      <w:lvlText w:val=""/>
+      <w:lvlJc w:val="left"/>
+      <w:pPr>
+        <w:ind w:left="4320" w:hanging="360"/>
+      </w:pPr>
+      <w:rPr>
+        <w:rFonts w:ascii="Wingdings" w:hAnsi="Wingdings" w:hint="default"/>
+      </w:rPr>
+    </w:lvl>
+    <w:lvl w:ilvl="6" w:tplc="04090001" w:tentative="1">
+      <w:start w:val="1"/>
+      <w:numFmt w:val="bullet"/>
+      <w:lvlText w:val=""/>
+      <w:lvlJc w:val="left"/>
+      <w:pPr>
+        <w:ind w:left="5040" w:hanging="360"/>
+      </w:pPr>
+      <w:rPr>
+        <w:rFonts w:ascii="Symbol" w:hAnsi="Symbol" w:hint="default"/>
+      </w:rPr>
+    </w:lvl>
+    <w:lvl w:ilvl="7" w:tplc="04090003" w:tentative="1">
+      <w:start w:val="1"/>
+      <w:numFmt w:val="bullet"/>
+      <w:lvlText w:val="o"/>
+      <w:lvlJc w:val="left"/>
+      <w:pPr>
+        <w:ind w:left="5760" w:hanging="360"/>
+      </w:pPr>
+      <w:rPr>
+        <w:rFonts w:ascii="Courier New" w:hAnsi="Courier New" w:cs="Courier New" w:hint="default"/>
+      </w:rPr>
+    </w:lvl>
+    <w:lvl w:ilvl="8" w:tplc="04090005" w:tentative="1">
+      <w:start w:val="1"/>
+      <w:numFmt w:val="bullet"/>
+      <w:lvlText w:val=""/>
+      <w:lvlJc w:val="left"/>
+      <w:pPr>
+        <w:ind w:left="6480" w:hanging="360"/>
+      </w:pPr>
+      <w:rPr>
+        <w:rFonts w:ascii="Wingdings" w:hAnsi="Wingdings" w:hint="default"/>
+      </w:rPr>
+    </w:lvl>
+  </w:abstractNum>
+  <w:abstractNum w:abstractNumId="3" w15:restartNumberingAfterBreak="0">
+    <w:nsid w:val="5A4D12FA"/>
+    <w:multiLevelType w:val="hybridMultilevel"/>
+    <w:tmpl w:val="1120410A"/>
+    <w:lvl w:ilvl="0" w:tplc="40BCD962">
+      <w:start w:val="1"/>
+      <w:numFmt w:val="bullet"/>
+      <w:lvlText w:val=""/>
+      <w:lvlJc w:val="left"/>
+      <w:pPr>
+        <w:ind w:left="1080" w:hanging="360"/>
+      </w:pPr>
+      <w:rPr>
+        <w:rFonts w:ascii="Wingdings" w:eastAsiaTheme="minorHAnsi" w:hAnsi="Wingdings" w:cstheme="minorBidi" w:hint="default"/>
+      </w:rPr>
+    </w:lvl>
+    <w:lvl w:ilvl="1" w:tplc="04090003" w:tentative="1">
+      <w:start w:val="1"/>
+      <w:numFmt w:val="bullet"/>
+      <w:lvlText w:val="o"/>
+      <w:lvlJc w:val="left"/>
+      <w:pPr>
+        <w:ind w:left="1800" w:hanging="360"/>
+      </w:pPr>
+      <w:rPr>
+        <w:rFonts w:ascii="Courier New" w:hAnsi="Courier New" w:cs="Courier New" w:hint="default"/>
+      </w:rPr>
+    </w:lvl>
+    <w:lvl w:ilvl="2" w:tplc="04090005" w:tentative="1">
+      <w:start w:val="1"/>
+      <w:numFmt w:val="bullet"/>
+      <w:lvlText w:val=""/>
+      <w:lvlJc w:val="left"/>
+      <w:pPr>
+        <w:ind w:left="2520" w:hanging="360"/>
+      </w:pPr>
+      <w:rPr>
+        <w:rFonts w:ascii="Wingdings" w:hAnsi="Wingdings" w:hint="default"/>
+      </w:rPr>
+    </w:lvl>
+    <w:lvl w:ilvl="3" w:tplc="04090001" w:tentative="1">
+      <w:start w:val="1"/>
+      <w:numFmt w:val="bullet"/>
+      <w:lvlText w:val=""/>
+      <w:lvlJc w:val="left"/>
+      <w:pPr>
+        <w:ind w:left="3240" w:hanging="360"/>
+      </w:pPr>
+      <w:rPr>
+        <w:rFonts w:ascii="Symbol" w:hAnsi="Symbol" w:hint="default"/>
+      </w:rPr>
+    </w:lvl>
+    <w:lvl w:ilvl="4" w:tplc="04090003" w:tentative="1">
+      <w:start w:val="1"/>
+      <w:numFmt w:val="bullet"/>
+      <w:lvlText w:val="o"/>
+      <w:lvlJc w:val="left"/>
+      <w:pPr>
+        <w:ind w:left="3960" w:hanging="360"/>
+      </w:pPr>
+      <w:rPr>
+        <w:rFonts w:ascii="Courier New" w:hAnsi="Courier New" w:cs="Courier New" w:hint="default"/>
+      </w:rPr>
+    </w:lvl>
+    <w:lvl w:ilvl="5" w:tplc="04090005" w:tentative="1">
+      <w:start w:val="1"/>
+      <w:numFmt w:val="bullet"/>
+      <w:lvlText w:val=""/>
+      <w:lvlJc w:val="left"/>
+      <w:pPr>
+        <w:ind w:left="4680" w:hanging="360"/>
+      </w:pPr>
+      <w:rPr>
+        <w:rFonts w:ascii="Wingdings" w:hAnsi="Wingdings" w:hint="default"/>
+      </w:rPr>
+    </w:lvl>
+    <w:lvl w:ilvl="6" w:tplc="04090001" w:tentative="1">
+      <w:start w:val="1"/>
+      <w:numFmt w:val="bullet"/>
+      <w:lvlText w:val=""/>
+      <w:lvlJc w:val="left"/>
+      <w:pPr>
+        <w:ind w:left="5400" w:hanging="360"/>
+      </w:pPr>
+      <w:rPr>
+        <w:rFonts w:ascii="Symbol" w:hAnsi="Symbol" w:hint="default"/>
+      </w:rPr>
+    </w:lvl>
+    <w:lvl w:ilvl="7" w:tplc="04090003" w:tentative="1">
+      <w:start w:val="1"/>
+      <w:numFmt w:val="bullet"/>
+      <w:lvlText w:val="o"/>
+      <w:lvlJc w:val="left"/>
+      <w:pPr>
+        <w:ind w:left="6120" w:hanging="360"/>
+      </w:pPr>
+      <w:rPr>
+        <w:rFonts w:ascii="Courier New" w:hAnsi="Courier New" w:cs="Courier New" w:hint="default"/>
+      </w:rPr>
+    </w:lvl>
+    <w:lvl w:ilvl="8" w:tplc="04090005" w:tentative="1">
+      <w:start w:val="1"/>
+      <w:numFmt w:val="bullet"/>
+      <w:lvlText w:val=""/>
+      <w:lvlJc w:val="left"/>
+      <w:pPr>
+        <w:ind w:left="6840" w:hanging="360"/>
+      </w:pPr>
+      <w:rPr>
+        <w:rFonts w:ascii="Wingdings" w:hAnsi="Wingdings" w:hint="default"/>
+      </w:rPr>
+    </w:lvl>
+  </w:abstractNum>
+  <w:abstractNum w:abstractNumId="4" w15:restartNumberingAfterBreak="0">
+    <w:nsid w:val="788838D9"/>
+    <w:multiLevelType w:val="hybridMultilevel"/>
+    <w:tmpl w:val="2E0286E6"/>
+    <w:lvl w:ilvl="0" w:tplc="C3926482">
+      <w:start w:val="1"/>
+      <w:numFmt w:val="bullet"/>
+      <w:lvlText w:val=""/>
+      <w:lvlJc w:val="left"/>
+      <w:pPr>
+        <w:ind w:left="720" w:hanging="360"/>
+      </w:pPr>
+      <w:rPr>
+        <w:rFonts w:ascii="Wingdings" w:eastAsiaTheme="minorHAnsi" w:hAnsi="Wingdings" w:cstheme="minorBidi" w:hint="default"/>
+      </w:rPr>
+    </w:lvl>
+    <w:lvl w:ilvl="1" w:tplc="04090003" w:tentative="1">
+      <w:start w:val="1"/>
+      <w:numFmt w:val="bullet"/>
+      <w:lvlText w:val="o"/>
+      <w:lvlJc w:val="left"/>
+      <w:pPr>
+        <w:ind w:left="1440" w:hanging="360"/>
+      </w:pPr>
+      <w:rPr>
+        <w:rFonts w:ascii="Courier New" w:hAnsi="Courier New" w:cs="Courier New" w:hint="default"/>
+      </w:rPr>
+    </w:lvl>
+    <w:lvl w:ilvl="2" w:tplc="04090005" w:tentative="1">
+      <w:start w:val="1"/>
+      <w:numFmt w:val="bullet"/>
+      <w:lvlText w:val=""/>
+      <w:lvlJc w:val="left"/>
+      <w:pPr>
+        <w:ind w:left="2160" w:hanging="360"/>
+      </w:pPr>
+      <w:rPr>
+        <w:rFonts w:ascii="Wingdings" w:hAnsi="Wingdings" w:hint="default"/>
+      </w:rPr>
+    </w:lvl>
+    <w:lvl w:ilvl="3" w:tplc="04090001" w:tentative="1">
+      <w:start w:val="1"/>
+      <w:numFmt w:val="bullet"/>
+      <w:lvlText w:val=""/>
+      <w:lvlJc w:val="left"/>
+      <w:pPr>
+        <w:ind w:left="2880" w:hanging="360"/>
+      </w:pPr>
+      <w:rPr>
+        <w:rFonts w:ascii="Symbol" w:hAnsi="Symbol" w:hint="default"/>
+      </w:rPr>
+    </w:lvl>
+    <w:lvl w:ilvl="4" w:tplc="04090003" w:tentative="1">
+      <w:start w:val="1"/>
+      <w:numFmt w:val="bullet"/>
+      <w:lvlText w:val="o"/>
+      <w:lvlJc w:val="left"/>
+      <w:pPr>
+        <w:ind w:left="3600" w:hanging="360"/>
+      </w:pPr>
+      <w:rPr>
+        <w:rFonts w:ascii="Courier New" w:hAnsi="Courier New" w:cs="Courier New" w:hint="default"/>
+      </w:rPr>
+    </w:lvl>
+    <w:lvl w:ilvl="5" w:tplc="04090005" w:tentative="1">
+      <w:start w:val="1"/>
+      <w:numFmt w:val="bullet"/>
+      <w:lvlText w:val=""/>
+      <w:lvlJc w:val="left"/>
+      <w:pPr>
+        <w:ind w:left="4320" w:hanging="360"/>
+      </w:pPr>
+      <w:rPr>
+        <w:rFonts w:ascii="Wingdings" w:hAnsi="Wingdings" w:hint="default"/>
+      </w:rPr>
+    </w:lvl>
+    <w:lvl w:ilvl="6" w:tplc="04090001" w:tentative="1">
+      <w:start w:val="1"/>
+      <w:numFmt w:val="bullet"/>
+      <w:lvlText w:val=""/>
+      <w:lvlJc w:val="left"/>
+      <w:pPr>
+        <w:ind w:left="5040" w:hanging="360"/>
+      </w:pPr>
+      <w:rPr>
+        <w:rFonts w:ascii="Symbol" w:hAnsi="Symbol" w:hint="default"/>
+      </w:rPr>
+    </w:lvl>
+    <w:lvl w:ilvl="7" w:tplc="04090003" w:tentative="1">
+      <w:start w:val="1"/>
+      <w:numFmt w:val="bullet"/>
+      <w:lvlText w:val="o"/>
+      <w:lvlJc w:val="left"/>
+      <w:pPr>
+        <w:ind w:left="5760" w:hanging="360"/>
+      </w:pPr>
+      <w:rPr>
+        <w:rFonts w:ascii="Courier New" w:hAnsi="Courier New" w:cs="Courier New" w:hint="default"/>
+      </w:rPr>
+    </w:lvl>
+    <w:lvl w:ilvl="8" w:tplc="04090005" w:tentative="1">
+      <w:start w:val="1"/>
+      <w:numFmt w:val="bullet"/>
+      <w:lvlText w:val=""/>
+      <w:lvlJc w:val="left"/>
+      <w:pPr>
+        <w:ind w:left="6480" w:hanging="360"/>
+      </w:pPr>
+      <w:rPr>
+        <w:rFonts w:ascii="Wingdings" w:hAnsi="Wingdings" w:hint="default"/>
+      </w:rPr>
+    </w:lvl>
+  </w:abstractNum>
+  <w:abstractNum w:abstractNumId="5" w15:restartNumberingAfterBreak="0">
+    <w:nsid w:val="78FC24D3"/>
+    <w:multiLevelType w:val="hybridMultilevel"/>
+    <w:tmpl w:val="D8C4563A"/>
+    <w:lvl w:ilvl="0" w:tplc="7FB81D8C">
+      <w:start w:val="1"/>
+      <w:numFmt w:val="bullet"/>
+      <w:lvlText w:val=""/>
+      <w:lvlJc w:val="left"/>
+      <w:pPr>
+        <w:ind w:left="720" w:hanging="360"/>
+      </w:pPr>
+      <w:rPr>
+        <w:rFonts w:ascii="Wingdings" w:eastAsiaTheme="minorHAnsi" w:hAnsi="Wingdings" w:cstheme="minorBidi" w:hint="default"/>
+      </w:rPr>
+    </w:lvl>
+    <w:lvl w:ilvl="1" w:tplc="04090003" w:tentative="1">
+      <w:start w:val="1"/>
+      <w:numFmt w:val="bullet"/>
+      <w:lvlText w:val="o"/>
+      <w:lvlJc w:val="left"/>
+      <w:pPr>
+        <w:ind w:left="1440" w:hanging="360"/>
+      </w:pPr>
+      <w:rPr>
+        <w:rFonts w:ascii="Courier New" w:hAnsi="Courier New" w:cs="Courier New" w:hint="default"/>
+      </w:rPr>
+    </w:lvl>
+    <w:lvl w:ilvl="2" w:tplc="04090005" w:tentative="1">
+      <w:start w:val="1"/>
+      <w:numFmt w:val="bullet"/>
+      <w:lvlText w:val=""/>
+      <w:lvlJc w:val="left"/>
+      <w:pPr>
+        <w:ind w:left="2160" w:hanging="360"/>
+      </w:pPr>
+      <w:rPr>
+        <w:rFonts w:ascii="Wingdings" w:hAnsi="Wingdings" w:hint="default"/>
+      </w:rPr>
+    </w:lvl>
+    <w:lvl w:ilvl="3" w:tplc="04090001" w:tentative="1">
+      <w:start w:val="1"/>
+      <w:numFmt w:val="bullet"/>
+      <w:lvlText w:val=""/>
+      <w:lvlJc w:val="left"/>
+      <w:pPr>
+        <w:ind w:left="2880" w:hanging="360"/>
+      </w:pPr>
+      <w:rPr>
+        <w:rFonts w:ascii="Symbol" w:hAnsi="Symbol" w:hint="default"/>
+      </w:rPr>
+    </w:lvl>
+    <w:lvl w:ilvl="4" w:tplc="04090003" w:tentative="1">
+      <w:start w:val="1"/>
+      <w:numFmt w:val="bullet"/>
+      <w:lvlText w:val="o"/>
+      <w:lvlJc w:val="left"/>
+      <w:pPr>
+        <w:ind w:left="3600" w:hanging="360"/>
+      </w:pPr>
+      <w:rPr>
+        <w:rFonts w:ascii="Courier New" w:hAnsi="Courier New" w:cs="Courier New" w:hint="default"/>
+      </w:rPr>
+    </w:lvl>
+    <w:lvl w:ilvl="5" w:tplc="04090005" w:tentative="1">
+      <w:start w:val="1"/>
+      <w:numFmt w:val="bullet"/>
+      <w:lvlText w:val=""/>
+      <w:lvlJc w:val="left"/>
+      <w:pPr>
+        <w:ind w:left="4320" w:hanging="360"/>
+      </w:pPr>
+      <w:rPr>
+        <w:rFonts w:ascii="Wingdings" w:hAnsi="Wingdings" w:hint="default"/>
+      </w:rPr>
+    </w:lvl>
+    <w:lvl w:ilvl="6" w:tplc="04090001" w:tentative="1">
+      <w:start w:val="1"/>
+      <w:numFmt w:val="bullet"/>
+      <w:lvlText w:val=""/>
+      <w:lvlJc w:val="left"/>
+      <w:pPr>
+        <w:ind w:left="5040" w:hanging="360"/>
+      </w:pPr>
+      <w:rPr>
+        <w:rFonts w:ascii="Symbol" w:hAnsi="Symbol" w:hint="default"/>
+      </w:rPr>
+    </w:lvl>
+    <w:lvl w:ilvl="7" w:tplc="04090003" w:tentative="1">
+      <w:start w:val="1"/>
+      <w:numFmt w:val="bullet"/>
+      <w:lvlText w:val="o"/>
+      <w:lvlJc w:val="left"/>
+      <w:pPr>
+        <w:ind w:left="5760" w:hanging="360"/>
+      </w:pPr>
+      <w:rPr>
+        <w:rFonts w:ascii="Courier New" w:hAnsi="Courier New" w:cs="Courier New" w:hint="default"/>
+      </w:rPr>
+    </w:lvl>
+    <w:lvl w:ilvl="8" w:tplc="04090005" w:tentative="1">
+      <w:start w:val="1"/>
+      <w:numFmt w:val="bullet"/>
+      <w:lvlText w:val=""/>
+      <w:lvlJc w:val="left"/>
+      <w:pPr>
+        <w:ind w:left="6480" w:hanging="360"/>
+      </w:pPr>
+      <w:rPr>
+        <w:rFonts w:ascii="Wingdings" w:hAnsi="Wingdings" w:hint="default"/>
+      </w:rPr>
+    </w:lvl>
+  </w:abstractNum>
+  <w:num w:numId="1">
+    <w:abstractNumId w:val="1"/>
+  </w:num>
+  <w:num w:numId="2">
+    <w:abstractNumId w:val="0"/>
+  </w:num>
+  <w:num w:numId="3">
+    <w:abstractNumId w:val="3"/>
+  </w:num>
+  <w:num w:numId="4">
+    <w:abstractNumId w:val="5"/>
+  </w:num>
+  <w:num w:numId="5">
+    <w:abstractNumId w:val="2"/>
+  </w:num>
+  <w:num w:numId="6">
+    <w:abstractNumId w:val="4"/>
+  </w:num>
+</w:numbering>
 </file>
 
 <file path=word/styles.xml><?xml version="1.0" encoding="utf-8"?>
@@ -452,6 +1584,71 @@
     <w:name w:val="Normal"/>
     <w:qFormat/>
   </w:style>
+  <w:style w:type="paragraph" w:styleId="Heading1">
+    <w:name w:val="heading 1"/>
+    <w:basedOn w:val="Normal"/>
+    <w:next w:val="Normal"/>
+    <w:link w:val="Heading1Char"/>
+    <w:uiPriority w:val="9"/>
+    <w:qFormat/>
+    <w:rsid w:val="00F54B68"/>
+    <w:pPr>
+      <w:keepNext/>
+      <w:keepLines/>
+      <w:spacing w:before="240" w:after="0"/>
+      <w:outlineLvl w:val="0"/>
+    </w:pPr>
+    <w:rPr>
+      <w:rFonts w:asciiTheme="majorHAnsi" w:eastAsiaTheme="majorEastAsia" w:hAnsiTheme="majorHAnsi" w:cstheme="majorBidi"/>
+      <w:color w:val="2F5496" w:themeColor="accent1" w:themeShade="BF"/>
+      <w:sz w:val="32"/>
+      <w:szCs w:val="32"/>
+    </w:rPr>
+  </w:style>
+  <w:style w:type="paragraph" w:styleId="Heading2">
+    <w:name w:val="heading 2"/>
+    <w:basedOn w:val="Normal"/>
+    <w:next w:val="Normal"/>
+    <w:link w:val="Heading2Char"/>
+    <w:uiPriority w:val="9"/>
+    <w:unhideWhenUsed/>
+    <w:qFormat/>
+    <w:rsid w:val="00F54B68"/>
+    <w:pPr>
+      <w:keepNext/>
+      <w:keepLines/>
+      <w:spacing w:before="40" w:after="0"/>
+      <w:outlineLvl w:val="1"/>
+    </w:pPr>
+    <w:rPr>
+      <w:rFonts w:asciiTheme="majorHAnsi" w:eastAsiaTheme="majorEastAsia" w:hAnsiTheme="majorHAnsi" w:cstheme="majorBidi"/>
+      <w:color w:val="2F5496" w:themeColor="accent1" w:themeShade="BF"/>
+      <w:sz w:val="26"/>
+      <w:szCs w:val="26"/>
+    </w:rPr>
+  </w:style>
+  <w:style w:type="paragraph" w:styleId="Heading3">
+    <w:name w:val="heading 3"/>
+    <w:basedOn w:val="Normal"/>
+    <w:next w:val="Normal"/>
+    <w:link w:val="Heading3Char"/>
+    <w:uiPriority w:val="9"/>
+    <w:unhideWhenUsed/>
+    <w:qFormat/>
+    <w:rsid w:val="00490354"/>
+    <w:pPr>
+      <w:keepNext/>
+      <w:keepLines/>
+      <w:spacing w:before="40" w:after="0"/>
+      <w:outlineLvl w:val="2"/>
+    </w:pPr>
+    <w:rPr>
+      <w:rFonts w:asciiTheme="majorHAnsi" w:eastAsiaTheme="majorEastAsia" w:hAnsiTheme="majorHAnsi" w:cstheme="majorBidi"/>
+      <w:color w:val="1F3763" w:themeColor="accent1" w:themeShade="7F"/>
+      <w:sz w:val="24"/>
+      <w:szCs w:val="24"/>
+    </w:rPr>
+  </w:style>
   <w:style w:type="character" w:default="1" w:styleId="DefaultParagraphFont">
     <w:name w:val="Default Paragraph Font"/>
     <w:uiPriority w:val="1"/>
@@ -478,6 +1675,75 @@
     <w:uiPriority w:val="99"/>
     <w:semiHidden/>
     <w:unhideWhenUsed/>
+  </w:style>
+  <w:style w:type="character" w:customStyle="1" w:styleId="Heading1Char">
+    <w:name w:val="Heading 1 Char"/>
+    <w:basedOn w:val="DefaultParagraphFont"/>
+    <w:link w:val="Heading1"/>
+    <w:uiPriority w:val="9"/>
+    <w:rsid w:val="00F54B68"/>
+    <w:rPr>
+      <w:rFonts w:asciiTheme="majorHAnsi" w:eastAsiaTheme="majorEastAsia" w:hAnsiTheme="majorHAnsi" w:cstheme="majorBidi"/>
+      <w:color w:val="2F5496" w:themeColor="accent1" w:themeShade="BF"/>
+      <w:sz w:val="32"/>
+      <w:szCs w:val="32"/>
+    </w:rPr>
+  </w:style>
+  <w:style w:type="character" w:customStyle="1" w:styleId="Heading2Char">
+    <w:name w:val="Heading 2 Char"/>
+    <w:basedOn w:val="DefaultParagraphFont"/>
+    <w:link w:val="Heading2"/>
+    <w:uiPriority w:val="9"/>
+    <w:rsid w:val="00F54B68"/>
+    <w:rPr>
+      <w:rFonts w:asciiTheme="majorHAnsi" w:eastAsiaTheme="majorEastAsia" w:hAnsiTheme="majorHAnsi" w:cstheme="majorBidi"/>
+      <w:color w:val="2F5496" w:themeColor="accent1" w:themeShade="BF"/>
+      <w:sz w:val="26"/>
+      <w:szCs w:val="26"/>
+    </w:rPr>
+  </w:style>
+  <w:style w:type="paragraph" w:styleId="ListParagraph">
+    <w:name w:val="List Paragraph"/>
+    <w:basedOn w:val="Normal"/>
+    <w:uiPriority w:val="34"/>
+    <w:qFormat/>
+    <w:rsid w:val="00F54B68"/>
+    <w:pPr>
+      <w:ind w:left="720"/>
+      <w:contextualSpacing/>
+    </w:pPr>
+  </w:style>
+  <w:style w:type="table" w:styleId="TableGrid">
+    <w:name w:val="Table Grid"/>
+    <w:basedOn w:val="TableNormal"/>
+    <w:uiPriority w:val="39"/>
+    <w:rsid w:val="00861099"/>
+    <w:pPr>
+      <w:spacing w:after="0" w:line="240" w:lineRule="auto"/>
+    </w:pPr>
+    <w:tblPr>
+      <w:tblBorders>
+        <w:top w:val="single" w:sz="4" w:space="0" w:color="auto"/>
+        <w:left w:val="single" w:sz="4" w:space="0" w:color="auto"/>
+        <w:bottom w:val="single" w:sz="4" w:space="0" w:color="auto"/>
+        <w:right w:val="single" w:sz="4" w:space="0" w:color="auto"/>
+        <w:insideH w:val="single" w:sz="4" w:space="0" w:color="auto"/>
+        <w:insideV w:val="single" w:sz="4" w:space="0" w:color="auto"/>
+      </w:tblBorders>
+    </w:tblPr>
+  </w:style>
+  <w:style w:type="character" w:customStyle="1" w:styleId="Heading3Char">
+    <w:name w:val="Heading 3 Char"/>
+    <w:basedOn w:val="DefaultParagraphFont"/>
+    <w:link w:val="Heading3"/>
+    <w:uiPriority w:val="9"/>
+    <w:rsid w:val="00490354"/>
+    <w:rPr>
+      <w:rFonts w:asciiTheme="majorHAnsi" w:eastAsiaTheme="majorEastAsia" w:hAnsiTheme="majorHAnsi" w:cstheme="majorBidi"/>
+      <w:color w:val="1F3763" w:themeColor="accent1" w:themeShade="7F"/>
+      <w:sz w:val="24"/>
+      <w:szCs w:val="24"/>
+    </w:rPr>
   </w:style>
 </w:styles>
 </file>

</xml_diff>